<commit_message>
Descripción de proceso de generación de archivos
</commit_message>
<xml_diff>
--- a/Documentation/T10 _Describir proceso de generación de archivos finales.docx
+++ b/Documentation/T10 _Describir proceso de generación de archivos finales.docx
@@ -8,7 +8,7 @@
         <w:spacing w:before="100" w:beforeAutospacing="1" w:after="100" w:afterAutospacing="1"/>
       </w:pPr>
       <w:r>
-        <w:t>Archivos Gerber</w:t>
+        <w:t>Proceso de generacion de archivos</w:t>
       </w:r>
     </w:p>
     <w:p>
@@ -20,27 +20,6 @@
           <w:szCs w:val="16"/>
         </w:rPr>
       </w:pPr>
-      <w:r>
-        <w:rPr>
-          <w:sz w:val="16"/>
-          <w:szCs w:val="16"/>
-        </w:rPr>
-        <w:t>Funcionamient</w:t>
-      </w:r>
-      <w:r>
-        <w:rPr>
-          <w:sz w:val="16"/>
-          <w:szCs w:val="16"/>
-        </w:rPr>
-        <w:t>o</w:t>
-      </w:r>
-      <w:r>
-        <w:rPr>
-          <w:sz w:val="16"/>
-          <w:szCs w:val="16"/>
-        </w:rPr>
-        <w:t xml:space="preserve"> del diseño de la PCB</w:t>
-      </w:r>
     </w:p>
     <w:tbl>
       <w:tblPr>
@@ -38658,18 +38637,18 @@
 </file>
 
 <file path=customXml/item1.xml><?xml version="1.0" encoding="utf-8"?>
-<p:properties xmlns:p="http://schemas.microsoft.com/office/2006/metadata/properties" xmlns:xsi="http://www.w3.org/2001/XMLSchema-instance" xmlns:pc="http://schemas.microsoft.com/office/infopath/2007/PartnerControls">
-  <documentManagement/>
-</p:properties>
-</file>
-
-<file path=customXml/item2.xml><?xml version="1.0" encoding="utf-8"?>
 <?mso-contentType ?>
 <FormTemplates xmlns="http://schemas.microsoft.com/sharepoint/v3/contenttype/forms">
   <Display>DocumentLibraryForm</Display>
   <Edit>DocumentLibraryForm</Edit>
   <New>DocumentLibraryForm</New>
 </FormTemplates>
+</file>
+
+<file path=customXml/item2.xml><?xml version="1.0" encoding="utf-8"?>
+<p:properties xmlns:p="http://schemas.microsoft.com/office/2006/metadata/properties" xmlns:xsi="http://www.w3.org/2001/XMLSchema-instance" xmlns:pc="http://schemas.microsoft.com/office/infopath/2007/PartnerControls">
+  <documentManagement/>
+</p:properties>
 </file>
 
 <file path=customXml/item3.xml><?xml version="1.0" encoding="utf-8"?>
@@ -38841,18 +38820,18 @@
 </file>
 
 <file path=customXml/itemProps1.xml><?xml version="1.0" encoding="utf-8"?>
-<ds:datastoreItem xmlns:ds="http://schemas.openxmlformats.org/officeDocument/2006/customXml" ds:itemID="{496D194E-ED61-4314-9C40-529A619B8F90}">
+<ds:datastoreItem xmlns:ds="http://schemas.openxmlformats.org/officeDocument/2006/customXml" ds:itemID="{3761D30D-74FF-4D28-8C0C-748B956B8642}">
   <ds:schemaRefs>
-    <ds:schemaRef ds:uri="http://schemas.microsoft.com/office/2006/metadata/properties"/>
-    <ds:schemaRef ds:uri="http://schemas.microsoft.com/office/infopath/2007/PartnerControls"/>
+    <ds:schemaRef ds:uri="http://schemas.microsoft.com/sharepoint/v3/contenttype/forms"/>
   </ds:schemaRefs>
 </ds:datastoreItem>
 </file>
 
 <file path=customXml/itemProps2.xml><?xml version="1.0" encoding="utf-8"?>
-<ds:datastoreItem xmlns:ds="http://schemas.openxmlformats.org/officeDocument/2006/customXml" ds:itemID="{3761D30D-74FF-4D28-8C0C-748B956B8642}">
+<ds:datastoreItem xmlns:ds="http://schemas.openxmlformats.org/officeDocument/2006/customXml" ds:itemID="{496D194E-ED61-4314-9C40-529A619B8F90}">
   <ds:schemaRefs>
-    <ds:schemaRef ds:uri="http://schemas.microsoft.com/sharepoint/v3/contenttype/forms"/>
+    <ds:schemaRef ds:uri="http://schemas.microsoft.com/office/2006/metadata/properties"/>
+    <ds:schemaRef ds:uri="http://schemas.microsoft.com/office/infopath/2007/PartnerControls"/>
   </ds:schemaRefs>
 </ds:datastoreItem>
 </file>
@@ -38876,7 +38855,7 @@
 </file>
 
 <file path=customXml/itemProps4.xml><?xml version="1.0" encoding="utf-8"?>
-<ds:datastoreItem xmlns:ds="http://schemas.openxmlformats.org/officeDocument/2006/customXml" ds:itemID="{7B754537-AEDF-45B1-B85E-64B046BE5EAF}">
+<ds:datastoreItem xmlns:ds="http://schemas.openxmlformats.org/officeDocument/2006/customXml" ds:itemID="{9D95A6B3-BA00-44AD-8915-C01474241991}">
   <ds:schemaRefs>
     <ds:schemaRef ds:uri="http://schemas.openxmlformats.org/officeDocument/2006/bibliography"/>
   </ds:schemaRefs>

</xml_diff>